<commit_message>
Actividades unidad 4 actualizadas
</commit_message>
<xml_diff>
--- a/UD4/Trabajos UD4.docx
+++ b/UD4/Trabajos UD4.docx
@@ -122,8 +122,17 @@
         </w:drawing>
       </w:r>
     </w:p>
-    <w:p>
-      <w:r>
+    <w:p/>
+    <w:p/>
+    <w:p/>
+    <w:p/>
+    <w:p/>
+    <w:p/>
+    <w:p/>
+    <w:p/>
+    <w:p>
+      <w:r>
+        <w:lastRenderedPageBreak/>
         <w:t>Ej3:</w:t>
       </w:r>
     </w:p>
@@ -133,7 +142,6 @@
           <w:noProof/>
           <w:lang w:eastAsia="es-ES"/>
         </w:rPr>
-        <w:lastRenderedPageBreak/>
         <w:drawing>
           <wp:inline distT="0" distB="0" distL="0" distR="0" wp14:anchorId="022C8FBD" wp14:editId="5AF3CAD2">
             <wp:extent cx="2219325" cy="2621177"/>
@@ -341,7 +349,6 @@
     <w:p/>
     <w:p>
       <w:r>
-        <w:lastRenderedPageBreak/>
         <w:t>Teoría Ejemplo</w:t>
       </w:r>
     </w:p>
@@ -387,9 +394,390 @@
           </wp:inline>
         </w:drawing>
       </w:r>
+    </w:p>
+    <w:p>
+      <w:r>
+        <w:t>4</w:t>
+      </w:r>
+    </w:p>
+    <w:p>
+      <w:r>
+        <w:rPr>
+          <w:noProof/>
+          <w:lang w:eastAsia="es-ES"/>
+        </w:rPr>
+        <w:drawing>
+          <wp:inline distT="0" distB="0" distL="0" distR="0" wp14:anchorId="48CE3587" wp14:editId="29E86A90">
+            <wp:extent cx="4905371" cy="1352553"/>
+            <wp:effectExtent l="0" t="0" r="0" b="0"/>
+            <wp:docPr id="8" name="Picture 4" descr="A picture containing wall, indoor, toilet, tiled&#10;&#10;Description automatically generated"/>
+            <wp:cNvGraphicFramePr/>
+            <a:graphic xmlns:a="http://schemas.openxmlformats.org/drawingml/2006/main">
+              <a:graphicData uri="http://schemas.openxmlformats.org/drawingml/2006/picture">
+                <pic:pic xmlns:pic="http://schemas.openxmlformats.org/drawingml/2006/picture">
+                  <pic:nvPicPr>
+                    <pic:cNvPr id="0" name=""/>
+                    <pic:cNvPicPr/>
+                  </pic:nvPicPr>
+                  <pic:blipFill>
+                    <a:blip r:embed="rId12"/>
+                    <a:stretch>
+                      <a:fillRect/>
+                    </a:stretch>
+                  </pic:blipFill>
+                  <pic:spPr>
+                    <a:xfrm>
+                      <a:off x="0" y="0"/>
+                      <a:ext cx="4905371" cy="1352553"/>
+                    </a:xfrm>
+                    <a:prstGeom prst="rect">
+                      <a:avLst/>
+                    </a:prstGeom>
+                    <a:noFill/>
+                    <a:ln>
+                      <a:noFill/>
+                      <a:prstDash/>
+                    </a:ln>
+                  </pic:spPr>
+                </pic:pic>
+              </a:graphicData>
+            </a:graphic>
+          </wp:inline>
+        </w:drawing>
+      </w:r>
+    </w:p>
+    <w:p/>
+    <w:p/>
+    <w:p/>
+    <w:p/>
+    <w:p/>
+    <w:p>
       <w:bookmarkStart w:id="0" w:name="_GoBack"/>
       <w:bookmarkEnd w:id="0"/>
-    </w:p>
+      <w:r>
+        <w:lastRenderedPageBreak/>
+        <w:t>5</w:t>
+      </w:r>
+    </w:p>
+    <w:p>
+      <w:r>
+        <w:rPr>
+          <w:noProof/>
+          <w:lang w:eastAsia="es-ES"/>
+        </w:rPr>
+        <w:drawing>
+          <wp:inline distT="0" distB="0" distL="0" distR="0" wp14:anchorId="544CED14" wp14:editId="262FFF25">
+            <wp:extent cx="5400044" cy="1911352"/>
+            <wp:effectExtent l="0" t="0" r="0" b="0"/>
+            <wp:docPr id="9" name="Picture 5"/>
+            <wp:cNvGraphicFramePr/>
+            <a:graphic xmlns:a="http://schemas.openxmlformats.org/drawingml/2006/main">
+              <a:graphicData uri="http://schemas.openxmlformats.org/drawingml/2006/picture">
+                <pic:pic xmlns:pic="http://schemas.openxmlformats.org/drawingml/2006/picture">
+                  <pic:nvPicPr>
+                    <pic:cNvPr id="0" name=""/>
+                    <pic:cNvPicPr/>
+                  </pic:nvPicPr>
+                  <pic:blipFill>
+                    <a:blip r:embed="rId13"/>
+                    <a:stretch>
+                      <a:fillRect/>
+                    </a:stretch>
+                  </pic:blipFill>
+                  <pic:spPr>
+                    <a:xfrm>
+                      <a:off x="0" y="0"/>
+                      <a:ext cx="5400044" cy="1911352"/>
+                    </a:xfrm>
+                    <a:prstGeom prst="rect">
+                      <a:avLst/>
+                    </a:prstGeom>
+                    <a:noFill/>
+                    <a:ln>
+                      <a:noFill/>
+                      <a:prstDash/>
+                    </a:ln>
+                  </pic:spPr>
+                </pic:pic>
+              </a:graphicData>
+            </a:graphic>
+          </wp:inline>
+        </w:drawing>
+      </w:r>
+    </w:p>
+    <w:p>
+      <w:r>
+        <w:t>6</w:t>
+      </w:r>
+    </w:p>
+    <w:p>
+      <w:r>
+        <w:rPr>
+          <w:noProof/>
+          <w:lang w:eastAsia="es-ES"/>
+        </w:rPr>
+        <w:drawing>
+          <wp:inline distT="0" distB="0" distL="0" distR="0" wp14:anchorId="1A5BF0FB" wp14:editId="54388C0C">
+            <wp:extent cx="5400044" cy="2740657"/>
+            <wp:effectExtent l="0" t="0" r="0" b="2543"/>
+            <wp:docPr id="10" name="Picture 6" descr="Diagram&#10;&#10;Description automatically generated"/>
+            <wp:cNvGraphicFramePr/>
+            <a:graphic xmlns:a="http://schemas.openxmlformats.org/drawingml/2006/main">
+              <a:graphicData uri="http://schemas.openxmlformats.org/drawingml/2006/picture">
+                <pic:pic xmlns:pic="http://schemas.openxmlformats.org/drawingml/2006/picture">
+                  <pic:nvPicPr>
+                    <pic:cNvPr id="0" name=""/>
+                    <pic:cNvPicPr/>
+                  </pic:nvPicPr>
+                  <pic:blipFill>
+                    <a:blip r:embed="rId14"/>
+                    <a:stretch>
+                      <a:fillRect/>
+                    </a:stretch>
+                  </pic:blipFill>
+                  <pic:spPr>
+                    <a:xfrm>
+                      <a:off x="0" y="0"/>
+                      <a:ext cx="5400044" cy="2740657"/>
+                    </a:xfrm>
+                    <a:prstGeom prst="rect">
+                      <a:avLst/>
+                    </a:prstGeom>
+                    <a:noFill/>
+                    <a:ln>
+                      <a:noFill/>
+                      <a:prstDash/>
+                    </a:ln>
+                  </pic:spPr>
+                </pic:pic>
+              </a:graphicData>
+            </a:graphic>
+          </wp:inline>
+        </w:drawing>
+      </w:r>
+    </w:p>
+    <w:p>
+      <w:r>
+        <w:t>7</w:t>
+      </w:r>
+    </w:p>
+    <w:p>
+      <w:r>
+        <w:rPr>
+          <w:noProof/>
+          <w:lang w:eastAsia="es-ES"/>
+        </w:rPr>
+        <w:drawing>
+          <wp:inline distT="0" distB="0" distL="0" distR="0" wp14:anchorId="18619169" wp14:editId="721435F1">
+            <wp:extent cx="5400044" cy="1832613"/>
+            <wp:effectExtent l="0" t="0" r="0" b="0"/>
+            <wp:docPr id="11" name="Picture 8" descr="Diagram&#10;&#10;Description automatically generated"/>
+            <wp:cNvGraphicFramePr/>
+            <a:graphic xmlns:a="http://schemas.openxmlformats.org/drawingml/2006/main">
+              <a:graphicData uri="http://schemas.openxmlformats.org/drawingml/2006/picture">
+                <pic:pic xmlns:pic="http://schemas.openxmlformats.org/drawingml/2006/picture">
+                  <pic:nvPicPr>
+                    <pic:cNvPr id="0" name=""/>
+                    <pic:cNvPicPr/>
+                  </pic:nvPicPr>
+                  <pic:blipFill>
+                    <a:blip r:embed="rId15"/>
+                    <a:stretch>
+                      <a:fillRect/>
+                    </a:stretch>
+                  </pic:blipFill>
+                  <pic:spPr>
+                    <a:xfrm>
+                      <a:off x="0" y="0"/>
+                      <a:ext cx="5400044" cy="1832613"/>
+                    </a:xfrm>
+                    <a:prstGeom prst="rect">
+                      <a:avLst/>
+                    </a:prstGeom>
+                    <a:noFill/>
+                    <a:ln>
+                      <a:noFill/>
+                      <a:prstDash/>
+                    </a:ln>
+                  </pic:spPr>
+                </pic:pic>
+              </a:graphicData>
+            </a:graphic>
+          </wp:inline>
+        </w:drawing>
+      </w:r>
+    </w:p>
+    <w:p/>
+    <w:p/>
+    <w:p/>
+    <w:p/>
+    <w:p/>
+    <w:p>
+      <w:r>
+        <w:t>8</w:t>
+      </w:r>
+    </w:p>
+    <w:p>
+      <w:r>
+        <w:rPr>
+          <w:noProof/>
+          <w:lang w:eastAsia="es-ES"/>
+        </w:rPr>
+        <w:drawing>
+          <wp:inline distT="0" distB="0" distL="0" distR="0" wp14:anchorId="0C6665BA" wp14:editId="4F5937C2">
+            <wp:extent cx="5400044" cy="2592067"/>
+            <wp:effectExtent l="0" t="0" r="0" b="0"/>
+            <wp:docPr id="12" name="Picture 9"/>
+            <wp:cNvGraphicFramePr/>
+            <a:graphic xmlns:a="http://schemas.openxmlformats.org/drawingml/2006/main">
+              <a:graphicData uri="http://schemas.openxmlformats.org/drawingml/2006/picture">
+                <pic:pic xmlns:pic="http://schemas.openxmlformats.org/drawingml/2006/picture">
+                  <pic:nvPicPr>
+                    <pic:cNvPr id="0" name=""/>
+                    <pic:cNvPicPr/>
+                  </pic:nvPicPr>
+                  <pic:blipFill>
+                    <a:blip r:embed="rId16"/>
+                    <a:stretch>
+                      <a:fillRect/>
+                    </a:stretch>
+                  </pic:blipFill>
+                  <pic:spPr>
+                    <a:xfrm>
+                      <a:off x="0" y="0"/>
+                      <a:ext cx="5400044" cy="2592067"/>
+                    </a:xfrm>
+                    <a:prstGeom prst="rect">
+                      <a:avLst/>
+                    </a:prstGeom>
+                    <a:noFill/>
+                    <a:ln>
+                      <a:noFill/>
+                      <a:prstDash/>
+                    </a:ln>
+                  </pic:spPr>
+                </pic:pic>
+              </a:graphicData>
+            </a:graphic>
+          </wp:inline>
+        </w:drawing>
+      </w:r>
+    </w:p>
+    <w:p>
+      <w:r>
+        <w:t>9</w:t>
+      </w:r>
+    </w:p>
+    <w:p>
+      <w:r>
+        <w:rPr>
+          <w:noProof/>
+          <w:lang w:eastAsia="es-ES"/>
+        </w:rPr>
+        <w:drawing>
+          <wp:inline distT="0" distB="0" distL="0" distR="0" wp14:anchorId="2CBCE73E" wp14:editId="6600003A">
+            <wp:extent cx="5400044" cy="1741803"/>
+            <wp:effectExtent l="0" t="0" r="0" b="0"/>
+            <wp:docPr id="13" name="Picture 10"/>
+            <wp:cNvGraphicFramePr/>
+            <a:graphic xmlns:a="http://schemas.openxmlformats.org/drawingml/2006/main">
+              <a:graphicData uri="http://schemas.openxmlformats.org/drawingml/2006/picture">
+                <pic:pic xmlns:pic="http://schemas.openxmlformats.org/drawingml/2006/picture">
+                  <pic:nvPicPr>
+                    <pic:cNvPr id="0" name=""/>
+                    <pic:cNvPicPr/>
+                  </pic:nvPicPr>
+                  <pic:blipFill>
+                    <a:blip r:embed="rId17"/>
+                    <a:stretch>
+                      <a:fillRect/>
+                    </a:stretch>
+                  </pic:blipFill>
+                  <pic:spPr>
+                    <a:xfrm>
+                      <a:off x="0" y="0"/>
+                      <a:ext cx="5400044" cy="1741803"/>
+                    </a:xfrm>
+                    <a:prstGeom prst="rect">
+                      <a:avLst/>
+                    </a:prstGeom>
+                    <a:noFill/>
+                    <a:ln>
+                      <a:noFill/>
+                      <a:prstDash/>
+                    </a:ln>
+                  </pic:spPr>
+                </pic:pic>
+              </a:graphicData>
+            </a:graphic>
+          </wp:inline>
+        </w:drawing>
+      </w:r>
+    </w:p>
+    <w:p>
+      <w:r>
+        <w:t>10</w:t>
+      </w:r>
+    </w:p>
+    <w:p>
+      <w:r>
+        <w:rPr>
+          <w:noProof/>
+          <w:lang w:eastAsia="es-ES"/>
+        </w:rPr>
+        <w:drawing>
+          <wp:inline distT="0" distB="0" distL="0" distR="0" wp14:anchorId="29158E95" wp14:editId="3B0BB7FB">
+            <wp:extent cx="4686299" cy="1666878"/>
+            <wp:effectExtent l="0" t="0" r="1" b="9522"/>
+            <wp:docPr id="14" name="Picture 11"/>
+            <wp:cNvGraphicFramePr/>
+            <a:graphic xmlns:a="http://schemas.openxmlformats.org/drawingml/2006/main">
+              <a:graphicData uri="http://schemas.openxmlformats.org/drawingml/2006/picture">
+                <pic:pic xmlns:pic="http://schemas.openxmlformats.org/drawingml/2006/picture">
+                  <pic:nvPicPr>
+                    <pic:cNvPr id="0" name=""/>
+                    <pic:cNvPicPr/>
+                  </pic:nvPicPr>
+                  <pic:blipFill>
+                    <a:blip r:embed="rId18"/>
+                    <a:stretch>
+                      <a:fillRect/>
+                    </a:stretch>
+                  </pic:blipFill>
+                  <pic:spPr>
+                    <a:xfrm>
+                      <a:off x="0" y="0"/>
+                      <a:ext cx="4686299" cy="1666878"/>
+                    </a:xfrm>
+                    <a:prstGeom prst="rect">
+                      <a:avLst/>
+                    </a:prstGeom>
+                    <a:noFill/>
+                    <a:ln>
+                      <a:noFill/>
+                      <a:prstDash/>
+                    </a:ln>
+                  </pic:spPr>
+                </pic:pic>
+              </a:graphicData>
+            </a:graphic>
+          </wp:inline>
+        </w:drawing>
+      </w:r>
+    </w:p>
+    <w:p>
+      <w:r>
+        <w:t>11</w:t>
+      </w:r>
+    </w:p>
+    <w:p/>
+    <w:p>
+      <w:r>
+        <w:lastRenderedPageBreak/>
+        <w:t>12</w:t>
+      </w:r>
+    </w:p>
+    <w:p/>
     <w:sectPr>
       <w:pgSz w:w="11906" w:h="16838"/>
       <w:pgMar w:top="1417" w:right="1701" w:bottom="1417" w:left="1701" w:header="708" w:footer="708" w:gutter="0"/>

</xml_diff>

<commit_message>
Añadidos ejercicios en la UD4
</commit_message>
<xml_diff>
--- a/UD4/Trabajos UD4.docx
+++ b/UD4/Trabajos UD4.docx
@@ -867,10 +867,141 @@
           </wp:inline>
         </w:drawing>
       </w:r>
+    </w:p>
+    <w:p>
+      <w:r>
+        <w:br w:type="page"/>
+      </w:r>
+    </w:p>
+    <w:p>
+      <w:pPr>
+        <w:spacing w:after="160" w:line="259" w:lineRule="auto"/>
+        <w:rPr>
+          <w:rFonts w:ascii="Calibri" w:eastAsia="Calibri" w:hAnsi="Calibri" w:cs="Arial"/>
+          <w:lang w:val="en-GB"/>
+        </w:rPr>
+      </w:pPr>
+      <w:r>
+        <w:rPr>
+          <w:rFonts w:ascii="Calibri" w:eastAsia="Calibri" w:hAnsi="Calibri" w:cs="Arial"/>
+          <w:lang w:val="en-GB"/>
+        </w:rPr>
+        <w:lastRenderedPageBreak/>
+        <w:t>Ejercicio5</w:t>
+      </w:r>
+    </w:p>
+    <w:p>
+      <w:pPr>
+        <w:spacing w:after="160" w:line="259" w:lineRule="auto"/>
+        <w:rPr>
+          <w:rFonts w:ascii="Calibri" w:eastAsia="Calibri" w:hAnsi="Calibri" w:cs="Arial"/>
+          <w:lang w:val="en-GB"/>
+        </w:rPr>
+      </w:pPr>
+      <w:r>
+        <w:rPr>
+          <w:rFonts w:ascii="Calibri" w:eastAsia="Calibri" w:hAnsi="Calibri" w:cs="Arial"/>
+          <w:noProof/>
+          <w:lang w:eastAsia="es-ES"/>
+        </w:rPr>
+        <w:drawing>
+          <wp:inline distT="0" distB="0" distL="0" distR="0" wp14:anchorId="44259474" wp14:editId="70BD085E">
+            <wp:extent cx="5400040" cy="2811780"/>
+            <wp:effectExtent l="0" t="0" r="0" b="0"/>
+            <wp:docPr id="18" name="Picture 1" descr="Diagram&#10;&#10;Description automatically generated"/>
+            <wp:cNvGraphicFramePr>
+              <a:graphicFrameLocks xmlns:a="http://schemas.openxmlformats.org/drawingml/2006/main" noChangeAspect="1"/>
+            </wp:cNvGraphicFramePr>
+            <a:graphic xmlns:a="http://schemas.openxmlformats.org/drawingml/2006/main">
+              <a:graphicData uri="http://schemas.openxmlformats.org/drawingml/2006/picture">
+                <pic:pic xmlns:pic="http://schemas.openxmlformats.org/drawingml/2006/picture">
+                  <pic:nvPicPr>
+                    <pic:cNvPr id="1" name="Picture 1" descr="Diagram&#10;&#10;Description automatically generated"/>
+                    <pic:cNvPicPr/>
+                  </pic:nvPicPr>
+                  <pic:blipFill>
+                    <a:blip r:embed="rId21"/>
+                    <a:stretch>
+                      <a:fillRect/>
+                    </a:stretch>
+                  </pic:blipFill>
+                  <pic:spPr>
+                    <a:xfrm>
+                      <a:off x="0" y="0"/>
+                      <a:ext cx="5400040" cy="2811780"/>
+                    </a:xfrm>
+                    <a:prstGeom prst="rect">
+                      <a:avLst/>
+                    </a:prstGeom>
+                  </pic:spPr>
+                </pic:pic>
+              </a:graphicData>
+            </a:graphic>
+          </wp:inline>
+        </w:drawing>
+      </w:r>
+    </w:p>
+    <w:p>
+      <w:pPr>
+        <w:spacing w:after="160" w:line="259" w:lineRule="auto"/>
+        <w:rPr>
+          <w:rFonts w:ascii="Calibri" w:eastAsia="Calibri" w:hAnsi="Calibri" w:cs="Arial"/>
+          <w:lang w:val="en-GB"/>
+        </w:rPr>
+      </w:pPr>
+      <w:r>
+        <w:rPr>
+          <w:rFonts w:ascii="Calibri" w:eastAsia="Calibri" w:hAnsi="Calibri" w:cs="Arial"/>
+          <w:lang w:val="en-GB"/>
+        </w:rPr>
+        <w:t>Ejercicio6</w:t>
+      </w:r>
+    </w:p>
+    <w:p>
+      <w:r>
+        <w:rPr>
+          <w:noProof/>
+          <w:lang w:eastAsia="es-ES"/>
+        </w:rPr>
+        <w:drawing>
+          <wp:inline distT="0" distB="0" distL="0" distR="0" wp14:anchorId="05492BDB" wp14:editId="632429F4">
+            <wp:extent cx="5400040" cy="3953510"/>
+            <wp:effectExtent l="0" t="0" r="0" b="8890"/>
+            <wp:docPr id="19" name="Picture 2" descr="Diagram&#10;&#10;Description automatically generated"/>
+            <wp:cNvGraphicFramePr>
+              <a:graphicFrameLocks xmlns:a="http://schemas.openxmlformats.org/drawingml/2006/main" noChangeAspect="1"/>
+            </wp:cNvGraphicFramePr>
+            <a:graphic xmlns:a="http://schemas.openxmlformats.org/drawingml/2006/main">
+              <a:graphicData uri="http://schemas.openxmlformats.org/drawingml/2006/picture">
+                <pic:pic xmlns:pic="http://schemas.openxmlformats.org/drawingml/2006/picture">
+                  <pic:nvPicPr>
+                    <pic:cNvPr id="2" name="Picture 2" descr="Diagram&#10;&#10;Description automatically generated"/>
+                    <pic:cNvPicPr/>
+                  </pic:nvPicPr>
+                  <pic:blipFill>
+                    <a:blip r:embed="rId22"/>
+                    <a:stretch>
+                      <a:fillRect/>
+                    </a:stretch>
+                  </pic:blipFill>
+                  <pic:spPr>
+                    <a:xfrm>
+                      <a:off x="0" y="0"/>
+                      <a:ext cx="5400040" cy="3953510"/>
+                    </a:xfrm>
+                    <a:prstGeom prst="rect">
+                      <a:avLst/>
+                    </a:prstGeom>
+                  </pic:spPr>
+                </pic:pic>
+              </a:graphicData>
+            </a:graphic>
+          </wp:inline>
+        </w:drawing>
+      </w:r>
       <w:bookmarkStart w:id="0" w:name="_GoBack"/>
       <w:bookmarkEnd w:id="0"/>
     </w:p>
-    <w:p/>
     <w:sectPr>
       <w:pgSz w:w="11906" w:h="16838"/>
       <w:pgMar w:top="1417" w:right="1701" w:bottom="1417" w:left="1701" w:header="708" w:footer="708" w:gutter="0"/>

</xml_diff>